<commit_message>
adding a project solution
</commit_message>
<xml_diff>
--- a/Задача.docx
+++ b/Задача.docx
@@ -25,8 +25,6 @@
           <w:szCs w:val="28"/>
         </w:rPr>
       </w:pPr>
-      <w:bookmarkStart w:id="0" w:name="_GoBack"/>
-      <w:bookmarkEnd w:id="0"/>
     </w:p>
     <w:p>
       <w:pPr>
@@ -316,26 +314,14 @@
     <w:p>
       <w:pPr>
         <w:rPr>
-          <w:rFonts w:ascii="Helvetica" w:hAnsi="Helvetica" w:cs="Helvetica"/>
-          <w:b/>
-          <w:bCs/>
-          <w:caps/>
-          <w:color w:val="696969"/>
-          <w:sz w:val="29"/>
-          <w:szCs w:val="29"/>
-          <w:shd w:val="clear" w:color="auto" w:fill="FFFFFF"/>
-        </w:rPr>
-      </w:pPr>
-    </w:p>
-    <w:p>
-      <w:pPr>
-        <w:rPr>
-          <w:color w:val="313131"/>
-          <w:sz w:val="22"/>
-          <w:szCs w:val="22"/>
-          <w:shd w:val="clear" w:color="auto" w:fill="FFFFFF"/>
-        </w:rPr>
-      </w:pPr>
+          <w:color w:val="313131"/>
+          <w:sz w:val="22"/>
+          <w:szCs w:val="22"/>
+          <w:shd w:val="clear" w:color="auto" w:fill="FFFFFF"/>
+        </w:rPr>
+      </w:pPr>
+      <w:bookmarkStart w:id="0" w:name="_GoBack"/>
+      <w:bookmarkEnd w:id="0"/>
     </w:p>
     <w:sectPr>
       <w:pgSz w:w="11906" w:h="16838"/>

</xml_diff>